<commit_message>
:sparkles: features plus work reports
</commit_message>
<xml_diff>
--- a/Informatics/Lab2/Поленов Р3113 ЛР2 информатика.docx
+++ b/Informatics/Lab2/Поленов Р3113 ЛР2 информатика.docx
@@ -13,6 +13,8 @@
           <w:szCs w:val="28"/>
         </w:rPr>
       </w:pPr>
+      <w:bookmarkStart w:id="0" w:name="_GoBack"/>
+      <w:bookmarkEnd w:id="0"/>
       <w:r>
         <w:rPr>
           <w:rFonts w:ascii="Times New Roman" w:hAnsi="Times New Roman" w:cs="Times New Roman"/>
@@ -641,7 +643,7 @@
                 <w:noProof/>
                 <w:webHidden/>
               </w:rPr>
-              <w:t>18</w:t>
+              <w:t>19</w:t>
             </w:r>
             <w:r>
               <w:rPr>
@@ -713,7 +715,7 @@
                 <w:noProof/>
                 <w:webHidden/>
               </w:rPr>
-              <w:t>19</w:t>
+              <w:t>20</w:t>
             </w:r>
             <w:r>
               <w:rPr>
@@ -758,8 +760,8 @@
           <w:szCs w:val="28"/>
         </w:rPr>
       </w:pPr>
-      <w:bookmarkStart w:id="0" w:name="_Toc146580340"/>
-      <w:bookmarkEnd w:id="0"/>
+      <w:bookmarkStart w:id="1" w:name="_Toc146580340"/>
+      <w:bookmarkEnd w:id="1"/>
       <w:r>
         <w:rPr>
           <w:rFonts w:ascii="Times New Roman" w:hAnsi="Times New Roman" w:cs="Times New Roman"/>
@@ -796,7 +798,7 @@
           <w:szCs w:val="48"/>
         </w:rPr>
       </w:pPr>
-      <w:bookmarkStart w:id="1" w:name="_Toc147777126"/>
+      <w:bookmarkStart w:id="2" w:name="_Toc147777126"/>
       <w:r>
         <w:rPr>
           <w:rFonts w:ascii="Times New Roman" w:hAnsi="Times New Roman" w:cs="Times New Roman"/>
@@ -807,7 +809,7 @@
         <w:lastRenderedPageBreak/>
         <w:t>Задание</w:t>
       </w:r>
-      <w:bookmarkEnd w:id="1"/>
+      <w:bookmarkEnd w:id="2"/>
     </w:p>
     <w:p>
       <w:pPr>
@@ -853,13 +855,41 @@
           <w:szCs w:val="24"/>
         </w:rPr>
       </w:pPr>
-      <w:r>
-        <w:rPr>
-          <w:rFonts w:ascii="Times New Roman" w:hAnsi="Times New Roman" w:cs="Times New Roman"/>
-          <w:sz w:val="28"/>
-          <w:szCs w:val="24"/>
-        </w:rPr>
-        <w:t xml:space="preserve">студенческого  билета).  Вариантом  является  комбинация  3-й  и  5-й  цифр. </w:t>
+      <w:proofErr w:type="gramStart"/>
+      <w:r>
+        <w:rPr>
+          <w:rFonts w:ascii="Times New Roman" w:hAnsi="Times New Roman" w:cs="Times New Roman"/>
+          <w:sz w:val="28"/>
+          <w:szCs w:val="24"/>
+        </w:rPr>
+        <w:t>студенческого  билета</w:t>
+      </w:r>
+      <w:proofErr w:type="gramEnd"/>
+      <w:r>
+        <w:rPr>
+          <w:rFonts w:ascii="Times New Roman" w:hAnsi="Times New Roman" w:cs="Times New Roman"/>
+          <w:sz w:val="28"/>
+          <w:szCs w:val="24"/>
+        </w:rPr>
+        <w:t xml:space="preserve">).  </w:t>
+      </w:r>
+      <w:proofErr w:type="gramStart"/>
+      <w:r>
+        <w:rPr>
+          <w:rFonts w:ascii="Times New Roman" w:hAnsi="Times New Roman" w:cs="Times New Roman"/>
+          <w:sz w:val="28"/>
+          <w:szCs w:val="24"/>
+        </w:rPr>
+        <w:t>Вариантом  является</w:t>
+      </w:r>
+      <w:proofErr w:type="gramEnd"/>
+      <w:r>
+        <w:rPr>
+          <w:rFonts w:ascii="Times New Roman" w:hAnsi="Times New Roman" w:cs="Times New Roman"/>
+          <w:sz w:val="28"/>
+          <w:szCs w:val="24"/>
+        </w:rPr>
+        <w:t xml:space="preserve">  комбинация  3-й  и  5-й  цифр. </w:t>
       </w:r>
     </w:p>
     <w:p>
@@ -903,7 +933,25 @@
           <w:sz w:val="28"/>
           <w:szCs w:val="24"/>
         </w:rPr>
-        <w:t xml:space="preserve">2.  На  основании  номера  варианта  задания  выбрать  набор  из  4  полученных </w:t>
+        <w:t xml:space="preserve">2.  </w:t>
+      </w:r>
+      <w:proofErr w:type="gramStart"/>
+      <w:r>
+        <w:rPr>
+          <w:rFonts w:ascii="Times New Roman" w:hAnsi="Times New Roman" w:cs="Times New Roman"/>
+          <w:sz w:val="28"/>
+          <w:szCs w:val="24"/>
+        </w:rPr>
+        <w:t>На  основании</w:t>
+      </w:r>
+      <w:proofErr w:type="gramEnd"/>
+      <w:r>
+        <w:rPr>
+          <w:rFonts w:ascii="Times New Roman" w:hAnsi="Times New Roman" w:cs="Times New Roman"/>
+          <w:sz w:val="28"/>
+          <w:szCs w:val="24"/>
+        </w:rPr>
+        <w:t xml:space="preserve">  номера  варианта  задания  выбрать  набор  из  4  полученных </w:t>
       </w:r>
     </w:p>
     <w:p>
@@ -947,7 +995,25 @@
           <w:sz w:val="28"/>
           <w:szCs w:val="24"/>
         </w:rPr>
-        <w:t xml:space="preserve">3.  Построить  схему  декодирования  классического  кода  Хэмминга  (7;4), </w:t>
+        <w:t xml:space="preserve">3.  </w:t>
+      </w:r>
+      <w:proofErr w:type="gramStart"/>
+      <w:r>
+        <w:rPr>
+          <w:rFonts w:ascii="Times New Roman" w:hAnsi="Times New Roman" w:cs="Times New Roman"/>
+          <w:sz w:val="28"/>
+          <w:szCs w:val="24"/>
+        </w:rPr>
+        <w:t>Построить  схему</w:t>
+      </w:r>
+      <w:proofErr w:type="gramEnd"/>
+      <w:r>
+        <w:rPr>
+          <w:rFonts w:ascii="Times New Roman" w:hAnsi="Times New Roman" w:cs="Times New Roman"/>
+          <w:sz w:val="28"/>
+          <w:szCs w:val="24"/>
+        </w:rPr>
+        <w:t xml:space="preserve">  декодирования  классического  кода  Хэмминга  (7;4), </w:t>
       </w:r>
     </w:p>
     <w:p>
@@ -991,7 +1057,25 @@
           <w:sz w:val="28"/>
           <w:szCs w:val="24"/>
         </w:rPr>
-        <w:t xml:space="preserve">4.  Показать,  исходя  из  выбранных  вариантов  сообщений  (по  4  у  каждого  – </w:t>
+        <w:t xml:space="preserve">4.  </w:t>
+      </w:r>
+      <w:proofErr w:type="gramStart"/>
+      <w:r>
+        <w:rPr>
+          <w:rFonts w:ascii="Times New Roman" w:hAnsi="Times New Roman" w:cs="Times New Roman"/>
+          <w:sz w:val="28"/>
+          <w:szCs w:val="24"/>
+        </w:rPr>
+        <w:t>Показать,  исходя</w:t>
+      </w:r>
+      <w:proofErr w:type="gramEnd"/>
+      <w:r>
+        <w:rPr>
+          <w:rFonts w:ascii="Times New Roman" w:hAnsi="Times New Roman" w:cs="Times New Roman"/>
+          <w:sz w:val="28"/>
+          <w:szCs w:val="24"/>
+        </w:rPr>
+        <w:t xml:space="preserve">  из  выбранных  вариантов  сообщений  (по  4  у  каждого  – </w:t>
       </w:r>
     </w:p>
     <w:p>
@@ -1123,7 +1207,25 @@
           <w:sz w:val="28"/>
           <w:szCs w:val="24"/>
         </w:rPr>
-        <w:t xml:space="preserve">6.  Построить  схему  декодирования  классического  кода  Хэмминга  (15;11), </w:t>
+        <w:t xml:space="preserve">6.  </w:t>
+      </w:r>
+      <w:proofErr w:type="gramStart"/>
+      <w:r>
+        <w:rPr>
+          <w:rFonts w:ascii="Times New Roman" w:hAnsi="Times New Roman" w:cs="Times New Roman"/>
+          <w:sz w:val="28"/>
+          <w:szCs w:val="24"/>
+        </w:rPr>
+        <w:t>Построить  схему</w:t>
+      </w:r>
+      <w:proofErr w:type="gramEnd"/>
+      <w:r>
+        <w:rPr>
+          <w:rFonts w:ascii="Times New Roman" w:hAnsi="Times New Roman" w:cs="Times New Roman"/>
+          <w:sz w:val="28"/>
+          <w:szCs w:val="24"/>
+        </w:rPr>
+        <w:t xml:space="preserve">  декодирования  классического  кода  Хэмминга  (15;11), </w:t>
       </w:r>
     </w:p>
     <w:p>
@@ -1168,7 +1270,25 @@
           <w:szCs w:val="24"/>
         </w:rPr>
         <w:lastRenderedPageBreak/>
-        <w:t xml:space="preserve">7.  Показать,  исходя  из  выбранного  варианта  сообщений  (по  1  у  каждого  – </w:t>
+        <w:t xml:space="preserve">7.  </w:t>
+      </w:r>
+      <w:proofErr w:type="gramStart"/>
+      <w:r>
+        <w:rPr>
+          <w:rFonts w:ascii="Times New Roman" w:hAnsi="Times New Roman" w:cs="Times New Roman"/>
+          <w:sz w:val="28"/>
+          <w:szCs w:val="24"/>
+        </w:rPr>
+        <w:t>Показать,  исходя</w:t>
+      </w:r>
+      <w:proofErr w:type="gramEnd"/>
+      <w:r>
+        <w:rPr>
+          <w:rFonts w:ascii="Times New Roman" w:hAnsi="Times New Roman" w:cs="Times New Roman"/>
+          <w:sz w:val="28"/>
+          <w:szCs w:val="24"/>
+        </w:rPr>
+        <w:t xml:space="preserve">  из  выбранного  варианта  сообщений  (по  1  у  каждого  – </w:t>
       </w:r>
     </w:p>
     <w:p>
@@ -1272,13 +1392,41 @@
           <w:szCs w:val="24"/>
         </w:rPr>
       </w:pPr>
-      <w:r>
-        <w:rPr>
-          <w:rFonts w:ascii="Times New Roman" w:hAnsi="Times New Roman" w:cs="Times New Roman"/>
-          <w:sz w:val="28"/>
-          <w:szCs w:val="24"/>
-        </w:rPr>
-        <w:t xml:space="preserve">на  4.  Принять  данное  число  как  число  информационных  разрядов  в </w:t>
+      <w:proofErr w:type="gramStart"/>
+      <w:r>
+        <w:rPr>
+          <w:rFonts w:ascii="Times New Roman" w:hAnsi="Times New Roman" w:cs="Times New Roman"/>
+          <w:sz w:val="28"/>
+          <w:szCs w:val="24"/>
+        </w:rPr>
+        <w:t>на  4</w:t>
+      </w:r>
+      <w:proofErr w:type="gramEnd"/>
+      <w:r>
+        <w:rPr>
+          <w:rFonts w:ascii="Times New Roman" w:hAnsi="Times New Roman" w:cs="Times New Roman"/>
+          <w:sz w:val="28"/>
+          <w:szCs w:val="24"/>
+        </w:rPr>
+        <w:t xml:space="preserve">.  </w:t>
+      </w:r>
+      <w:proofErr w:type="gramStart"/>
+      <w:r>
+        <w:rPr>
+          <w:rFonts w:ascii="Times New Roman" w:hAnsi="Times New Roman" w:cs="Times New Roman"/>
+          <w:sz w:val="28"/>
+          <w:szCs w:val="24"/>
+        </w:rPr>
+        <w:t>Принять  данное</w:t>
+      </w:r>
+      <w:proofErr w:type="gramEnd"/>
+      <w:r>
+        <w:rPr>
+          <w:rFonts w:ascii="Times New Roman" w:hAnsi="Times New Roman" w:cs="Times New Roman"/>
+          <w:sz w:val="28"/>
+          <w:szCs w:val="24"/>
+        </w:rPr>
+        <w:t xml:space="preserve">  число  как  число  информационных  разрядов  в </w:t>
       </w:r>
     </w:p>
     <w:p>
@@ -1294,13 +1442,41 @@
           <w:szCs w:val="24"/>
         </w:rPr>
       </w:pPr>
-      <w:r>
-        <w:rPr>
-          <w:rFonts w:ascii="Times New Roman" w:hAnsi="Times New Roman" w:cs="Times New Roman"/>
-          <w:sz w:val="28"/>
-          <w:szCs w:val="24"/>
-        </w:rPr>
-        <w:t xml:space="preserve">передаваемом  сообщении.  Вычислить  для  данного  числа  минимальное </w:t>
+      <w:proofErr w:type="gramStart"/>
+      <w:r>
+        <w:rPr>
+          <w:rFonts w:ascii="Times New Roman" w:hAnsi="Times New Roman" w:cs="Times New Roman"/>
+          <w:sz w:val="28"/>
+          <w:szCs w:val="24"/>
+        </w:rPr>
+        <w:t>передаваемом  сообщении</w:t>
+      </w:r>
+      <w:proofErr w:type="gramEnd"/>
+      <w:r>
+        <w:rPr>
+          <w:rFonts w:ascii="Times New Roman" w:hAnsi="Times New Roman" w:cs="Times New Roman"/>
+          <w:sz w:val="28"/>
+          <w:szCs w:val="24"/>
+        </w:rPr>
+        <w:t xml:space="preserve">.  </w:t>
+      </w:r>
+      <w:proofErr w:type="gramStart"/>
+      <w:r>
+        <w:rPr>
+          <w:rFonts w:ascii="Times New Roman" w:hAnsi="Times New Roman" w:cs="Times New Roman"/>
+          <w:sz w:val="28"/>
+          <w:szCs w:val="24"/>
+        </w:rPr>
+        <w:t>Вычислить  для</w:t>
+      </w:r>
+      <w:proofErr w:type="gramEnd"/>
+      <w:r>
+        <w:rPr>
+          <w:rFonts w:ascii="Times New Roman" w:hAnsi="Times New Roman" w:cs="Times New Roman"/>
+          <w:sz w:val="28"/>
+          <w:szCs w:val="24"/>
+        </w:rPr>
+        <w:t xml:space="preserve">  данного  числа  минимальное </w:t>
       </w:r>
     </w:p>
     <w:p>
@@ -1360,13 +1536,41 @@
           <w:szCs w:val="24"/>
         </w:rPr>
       </w:pPr>
-      <w:r>
-        <w:rPr>
-          <w:rFonts w:ascii="Times New Roman" w:hAnsi="Times New Roman" w:cs="Times New Roman"/>
-          <w:sz w:val="28"/>
-          <w:szCs w:val="24"/>
-        </w:rPr>
-        <w:t xml:space="preserve">максимального  числа  баллов  БаРС  за  данную  лабораторную).  Написать </w:t>
+      <w:proofErr w:type="gramStart"/>
+      <w:r>
+        <w:rPr>
+          <w:rFonts w:ascii="Times New Roman" w:hAnsi="Times New Roman" w:cs="Times New Roman"/>
+          <w:sz w:val="28"/>
+          <w:szCs w:val="24"/>
+        </w:rPr>
+        <w:t>максимального  числа</w:t>
+      </w:r>
+      <w:proofErr w:type="gramEnd"/>
+      <w:r>
+        <w:rPr>
+          <w:rFonts w:ascii="Times New Roman" w:hAnsi="Times New Roman" w:cs="Times New Roman"/>
+          <w:sz w:val="28"/>
+          <w:szCs w:val="24"/>
+        </w:rPr>
+        <w:t xml:space="preserve">  баллов  </w:t>
+      </w:r>
+      <w:proofErr w:type="spellStart"/>
+      <w:r>
+        <w:rPr>
+          <w:rFonts w:ascii="Times New Roman" w:hAnsi="Times New Roman" w:cs="Times New Roman"/>
+          <w:sz w:val="28"/>
+          <w:szCs w:val="24"/>
+        </w:rPr>
+        <w:t>БаРС</w:t>
+      </w:r>
+      <w:proofErr w:type="spellEnd"/>
+      <w:r>
+        <w:rPr>
+          <w:rFonts w:ascii="Times New Roman" w:hAnsi="Times New Roman" w:cs="Times New Roman"/>
+          <w:sz w:val="28"/>
+          <w:szCs w:val="24"/>
+        </w:rPr>
+        <w:t xml:space="preserve">  за  данную  лабораторную).  Написать </w:t>
       </w:r>
     </w:p>
     <w:p>
@@ -1520,7 +1724,7 @@
           <w:szCs w:val="48"/>
         </w:rPr>
       </w:pPr>
-      <w:bookmarkStart w:id="2" w:name="_Toc147777127"/>
+      <w:bookmarkStart w:id="3" w:name="_Toc147777127"/>
       <w:r>
         <w:rPr>
           <w:rFonts w:ascii="Times New Roman" w:hAnsi="Times New Roman" w:cs="Times New Roman"/>
@@ -1531,12 +1735,9 @@
         <w:lastRenderedPageBreak/>
         <w:t>Основные этапы вычисления</w:t>
       </w:r>
-      <w:bookmarkEnd w:id="2"/>
-    </w:p>
-    <w:p>
-      <w:bookmarkStart w:id="3" w:name="_GoBack"/>
       <w:bookmarkEnd w:id="3"/>
     </w:p>
+    <w:p/>
     <w:p>
       <w:r>
         <w:t>*** некоторые синдромы не соответствуют тем битам, в которых присутствует ошибка. В коде программы это исправлено, однако в тестах и фотографиях тетради эти ошибки всё ещё присутствуют.</w:t>
@@ -3006,6 +3207,7 @@
           <w:lang w:val="en-US" w:eastAsia="ru-RU"/>
         </w:rPr>
       </w:pPr>
+      <w:proofErr w:type="gramStart"/>
       <w:r>
         <w:rPr>
           <w:rFonts w:ascii="Courier New" w:eastAsia="Times New Roman" w:hAnsi="Courier New" w:cs="Courier New"/>
@@ -3167,15 +3369,27 @@
         </w:rPr>
         <w:t xml:space="preserve">if </w:t>
       </w:r>
-      <w:r>
-        <w:rPr>
-          <w:rFonts w:ascii="Courier New" w:eastAsia="Times New Roman" w:hAnsi="Courier New" w:cs="Courier New"/>
-          <w:color w:val="BCBEC4"/>
-          <w:sz w:val="24"/>
-          <w:szCs w:val="24"/>
-          <w:lang w:val="en-US" w:eastAsia="ru-RU"/>
-        </w:rPr>
-        <w:t xml:space="preserve">len(message) != </w:t>
+      <w:proofErr w:type="spellStart"/>
+      <w:r>
+        <w:rPr>
+          <w:rFonts w:ascii="Courier New" w:eastAsia="Times New Roman" w:hAnsi="Courier New" w:cs="Courier New"/>
+          <w:color w:val="BCBEC4"/>
+          <w:sz w:val="24"/>
+          <w:szCs w:val="24"/>
+          <w:lang w:val="en-US" w:eastAsia="ru-RU"/>
+        </w:rPr>
+        <w:t>len</w:t>
+      </w:r>
+      <w:proofErr w:type="spellEnd"/>
+      <w:r>
+        <w:rPr>
+          <w:rFonts w:ascii="Courier New" w:eastAsia="Times New Roman" w:hAnsi="Courier New" w:cs="Courier New"/>
+          <w:color w:val="BCBEC4"/>
+          <w:sz w:val="24"/>
+          <w:szCs w:val="24"/>
+          <w:lang w:val="en-US" w:eastAsia="ru-RU"/>
+        </w:rPr>
+        <w:t xml:space="preserve">(message) != </w:t>
       </w:r>
       <w:r>
         <w:rPr>
@@ -3218,6 +3432,7 @@
         </w:rPr>
         <w:t>'</w:t>
       </w:r>
+      <w:proofErr w:type="spellStart"/>
       <w:r>
         <w:rPr>
           <w:rFonts w:ascii="Courier New" w:eastAsia="Times New Roman" w:hAnsi="Courier New" w:cs="Courier New"/>
@@ -3228,6 +3443,7 @@
         </w:rPr>
         <w:t>Броу</w:t>
       </w:r>
+      <w:proofErr w:type="spellEnd"/>
       <w:r>
         <w:rPr>
           <w:rFonts w:ascii="Courier New" w:eastAsia="Times New Roman" w:hAnsi="Courier New" w:cs="Courier New"/>
@@ -3358,7 +3574,29 @@
           <w:lang w:val="en-US" w:eastAsia="ru-RU"/>
         </w:rPr>
         <w:br/>
-        <w:t>s1 = int(message[</w:t>
+        <w:t xml:space="preserve">s1 = </w:t>
+      </w:r>
+      <w:proofErr w:type="spellStart"/>
+      <w:r>
+        <w:rPr>
+          <w:rFonts w:ascii="Courier New" w:eastAsia="Times New Roman" w:hAnsi="Courier New" w:cs="Courier New"/>
+          <w:color w:val="BCBEC4"/>
+          <w:sz w:val="24"/>
+          <w:szCs w:val="24"/>
+          <w:lang w:val="en-US" w:eastAsia="ru-RU"/>
+        </w:rPr>
+        <w:t>int</w:t>
+      </w:r>
+      <w:proofErr w:type="spellEnd"/>
+      <w:r>
+        <w:rPr>
+          <w:rFonts w:ascii="Courier New" w:eastAsia="Times New Roman" w:hAnsi="Courier New" w:cs="Courier New"/>
+          <w:color w:val="BCBEC4"/>
+          <w:sz w:val="24"/>
+          <w:szCs w:val="24"/>
+          <w:lang w:val="en-US" w:eastAsia="ru-RU"/>
+        </w:rPr>
+        <w:t>(message[</w:t>
       </w:r>
       <w:r>
         <w:rPr>
@@ -3378,7 +3616,29 @@
           <w:szCs w:val="24"/>
           <w:lang w:val="en-US" w:eastAsia="ru-RU"/>
         </w:rPr>
-        <w:t>]) ^ int(message[</w:t>
+        <w:t xml:space="preserve">]) ^ </w:t>
+      </w:r>
+      <w:proofErr w:type="spellStart"/>
+      <w:r>
+        <w:rPr>
+          <w:rFonts w:ascii="Courier New" w:eastAsia="Times New Roman" w:hAnsi="Courier New" w:cs="Courier New"/>
+          <w:color w:val="BCBEC4"/>
+          <w:sz w:val="24"/>
+          <w:szCs w:val="24"/>
+          <w:lang w:val="en-US" w:eastAsia="ru-RU"/>
+        </w:rPr>
+        <w:t>int</w:t>
+      </w:r>
+      <w:proofErr w:type="spellEnd"/>
+      <w:r>
+        <w:rPr>
+          <w:rFonts w:ascii="Courier New" w:eastAsia="Times New Roman" w:hAnsi="Courier New" w:cs="Courier New"/>
+          <w:color w:val="BCBEC4"/>
+          <w:sz w:val="24"/>
+          <w:szCs w:val="24"/>
+          <w:lang w:val="en-US" w:eastAsia="ru-RU"/>
+        </w:rPr>
+        <w:t>(message[</w:t>
       </w:r>
       <w:r>
         <w:rPr>
@@ -3398,7 +3658,29 @@
           <w:szCs w:val="24"/>
           <w:lang w:val="en-US" w:eastAsia="ru-RU"/>
         </w:rPr>
-        <w:t>]) ^ int(message[</w:t>
+        <w:t xml:space="preserve">]) ^ </w:t>
+      </w:r>
+      <w:proofErr w:type="spellStart"/>
+      <w:r>
+        <w:rPr>
+          <w:rFonts w:ascii="Courier New" w:eastAsia="Times New Roman" w:hAnsi="Courier New" w:cs="Courier New"/>
+          <w:color w:val="BCBEC4"/>
+          <w:sz w:val="24"/>
+          <w:szCs w:val="24"/>
+          <w:lang w:val="en-US" w:eastAsia="ru-RU"/>
+        </w:rPr>
+        <w:t>int</w:t>
+      </w:r>
+      <w:proofErr w:type="spellEnd"/>
+      <w:r>
+        <w:rPr>
+          <w:rFonts w:ascii="Courier New" w:eastAsia="Times New Roman" w:hAnsi="Courier New" w:cs="Courier New"/>
+          <w:color w:val="BCBEC4"/>
+          <w:sz w:val="24"/>
+          <w:szCs w:val="24"/>
+          <w:lang w:val="en-US" w:eastAsia="ru-RU"/>
+        </w:rPr>
+        <w:t>(message[</w:t>
       </w:r>
       <w:r>
         <w:rPr>
@@ -3418,7 +3700,29 @@
           <w:szCs w:val="24"/>
           <w:lang w:val="en-US" w:eastAsia="ru-RU"/>
         </w:rPr>
-        <w:t>]) ^ int(message[</w:t>
+        <w:t xml:space="preserve">]) ^ </w:t>
+      </w:r>
+      <w:proofErr w:type="spellStart"/>
+      <w:r>
+        <w:rPr>
+          <w:rFonts w:ascii="Courier New" w:eastAsia="Times New Roman" w:hAnsi="Courier New" w:cs="Courier New"/>
+          <w:color w:val="BCBEC4"/>
+          <w:sz w:val="24"/>
+          <w:szCs w:val="24"/>
+          <w:lang w:val="en-US" w:eastAsia="ru-RU"/>
+        </w:rPr>
+        <w:t>int</w:t>
+      </w:r>
+      <w:proofErr w:type="spellEnd"/>
+      <w:r>
+        <w:rPr>
+          <w:rFonts w:ascii="Courier New" w:eastAsia="Times New Roman" w:hAnsi="Courier New" w:cs="Courier New"/>
+          <w:color w:val="BCBEC4"/>
+          <w:sz w:val="24"/>
+          <w:szCs w:val="24"/>
+          <w:lang w:val="en-US" w:eastAsia="ru-RU"/>
+        </w:rPr>
+        <w:t>(message[</w:t>
       </w:r>
       <w:r>
         <w:rPr>
@@ -3449,7 +3753,29 @@
           <w:lang w:val="en-US" w:eastAsia="ru-RU"/>
         </w:rPr>
         <w:br/>
-        <w:t>s2 = int(message[</w:t>
+        <w:t xml:space="preserve">s2 = </w:t>
+      </w:r>
+      <w:proofErr w:type="spellStart"/>
+      <w:r>
+        <w:rPr>
+          <w:rFonts w:ascii="Courier New" w:eastAsia="Times New Roman" w:hAnsi="Courier New" w:cs="Courier New"/>
+          <w:color w:val="BCBEC4"/>
+          <w:sz w:val="24"/>
+          <w:szCs w:val="24"/>
+          <w:lang w:val="en-US" w:eastAsia="ru-RU"/>
+        </w:rPr>
+        <w:t>int</w:t>
+      </w:r>
+      <w:proofErr w:type="spellEnd"/>
+      <w:r>
+        <w:rPr>
+          <w:rFonts w:ascii="Courier New" w:eastAsia="Times New Roman" w:hAnsi="Courier New" w:cs="Courier New"/>
+          <w:color w:val="BCBEC4"/>
+          <w:sz w:val="24"/>
+          <w:szCs w:val="24"/>
+          <w:lang w:val="en-US" w:eastAsia="ru-RU"/>
+        </w:rPr>
+        <w:t>(message[</w:t>
       </w:r>
       <w:r>
         <w:rPr>
@@ -3469,7 +3795,29 @@
           <w:szCs w:val="24"/>
           <w:lang w:val="en-US" w:eastAsia="ru-RU"/>
         </w:rPr>
-        <w:t>]) ^ int(message[</w:t>
+        <w:t xml:space="preserve">]) ^ </w:t>
+      </w:r>
+      <w:proofErr w:type="spellStart"/>
+      <w:r>
+        <w:rPr>
+          <w:rFonts w:ascii="Courier New" w:eastAsia="Times New Roman" w:hAnsi="Courier New" w:cs="Courier New"/>
+          <w:color w:val="BCBEC4"/>
+          <w:sz w:val="24"/>
+          <w:szCs w:val="24"/>
+          <w:lang w:val="en-US" w:eastAsia="ru-RU"/>
+        </w:rPr>
+        <w:t>int</w:t>
+      </w:r>
+      <w:proofErr w:type="spellEnd"/>
+      <w:r>
+        <w:rPr>
+          <w:rFonts w:ascii="Courier New" w:eastAsia="Times New Roman" w:hAnsi="Courier New" w:cs="Courier New"/>
+          <w:color w:val="BCBEC4"/>
+          <w:sz w:val="24"/>
+          <w:szCs w:val="24"/>
+          <w:lang w:val="en-US" w:eastAsia="ru-RU"/>
+        </w:rPr>
+        <w:t>(message[</w:t>
       </w:r>
       <w:r>
         <w:rPr>
@@ -3489,7 +3837,29 @@
           <w:szCs w:val="24"/>
           <w:lang w:val="en-US" w:eastAsia="ru-RU"/>
         </w:rPr>
-        <w:t>]) ^ int(message[</w:t>
+        <w:t xml:space="preserve">]) ^ </w:t>
+      </w:r>
+      <w:proofErr w:type="spellStart"/>
+      <w:r>
+        <w:rPr>
+          <w:rFonts w:ascii="Courier New" w:eastAsia="Times New Roman" w:hAnsi="Courier New" w:cs="Courier New"/>
+          <w:color w:val="BCBEC4"/>
+          <w:sz w:val="24"/>
+          <w:szCs w:val="24"/>
+          <w:lang w:val="en-US" w:eastAsia="ru-RU"/>
+        </w:rPr>
+        <w:t>int</w:t>
+      </w:r>
+      <w:proofErr w:type="spellEnd"/>
+      <w:r>
+        <w:rPr>
+          <w:rFonts w:ascii="Courier New" w:eastAsia="Times New Roman" w:hAnsi="Courier New" w:cs="Courier New"/>
+          <w:color w:val="BCBEC4"/>
+          <w:sz w:val="24"/>
+          <w:szCs w:val="24"/>
+          <w:lang w:val="en-US" w:eastAsia="ru-RU"/>
+        </w:rPr>
+        <w:t>(message[</w:t>
       </w:r>
       <w:r>
         <w:rPr>
@@ -3509,7 +3879,29 @@
           <w:szCs w:val="24"/>
           <w:lang w:val="en-US" w:eastAsia="ru-RU"/>
         </w:rPr>
-        <w:t>]) ^ int(message[</w:t>
+        <w:t xml:space="preserve">]) ^ </w:t>
+      </w:r>
+      <w:proofErr w:type="spellStart"/>
+      <w:r>
+        <w:rPr>
+          <w:rFonts w:ascii="Courier New" w:eastAsia="Times New Roman" w:hAnsi="Courier New" w:cs="Courier New"/>
+          <w:color w:val="BCBEC4"/>
+          <w:sz w:val="24"/>
+          <w:szCs w:val="24"/>
+          <w:lang w:val="en-US" w:eastAsia="ru-RU"/>
+        </w:rPr>
+        <w:t>int</w:t>
+      </w:r>
+      <w:proofErr w:type="spellEnd"/>
+      <w:r>
+        <w:rPr>
+          <w:rFonts w:ascii="Courier New" w:eastAsia="Times New Roman" w:hAnsi="Courier New" w:cs="Courier New"/>
+          <w:color w:val="BCBEC4"/>
+          <w:sz w:val="24"/>
+          <w:szCs w:val="24"/>
+          <w:lang w:val="en-US" w:eastAsia="ru-RU"/>
+        </w:rPr>
+        <w:t>(message[</w:t>
       </w:r>
       <w:r>
         <w:rPr>
@@ -3540,7 +3932,29 @@
           <w:lang w:val="en-US" w:eastAsia="ru-RU"/>
         </w:rPr>
         <w:br/>
-        <w:t>s3 = int(message[</w:t>
+        <w:t xml:space="preserve">s3 = </w:t>
+      </w:r>
+      <w:proofErr w:type="spellStart"/>
+      <w:r>
+        <w:rPr>
+          <w:rFonts w:ascii="Courier New" w:eastAsia="Times New Roman" w:hAnsi="Courier New" w:cs="Courier New"/>
+          <w:color w:val="BCBEC4"/>
+          <w:sz w:val="24"/>
+          <w:szCs w:val="24"/>
+          <w:lang w:val="en-US" w:eastAsia="ru-RU"/>
+        </w:rPr>
+        <w:t>int</w:t>
+      </w:r>
+      <w:proofErr w:type="spellEnd"/>
+      <w:r>
+        <w:rPr>
+          <w:rFonts w:ascii="Courier New" w:eastAsia="Times New Roman" w:hAnsi="Courier New" w:cs="Courier New"/>
+          <w:color w:val="BCBEC4"/>
+          <w:sz w:val="24"/>
+          <w:szCs w:val="24"/>
+          <w:lang w:val="en-US" w:eastAsia="ru-RU"/>
+        </w:rPr>
+        <w:t>(message[</w:t>
       </w:r>
       <w:r>
         <w:rPr>
@@ -3560,7 +3974,29 @@
           <w:szCs w:val="24"/>
           <w:lang w:val="en-US" w:eastAsia="ru-RU"/>
         </w:rPr>
-        <w:t>]) ^ int(message[</w:t>
+        <w:t xml:space="preserve">]) ^ </w:t>
+      </w:r>
+      <w:proofErr w:type="spellStart"/>
+      <w:r>
+        <w:rPr>
+          <w:rFonts w:ascii="Courier New" w:eastAsia="Times New Roman" w:hAnsi="Courier New" w:cs="Courier New"/>
+          <w:color w:val="BCBEC4"/>
+          <w:sz w:val="24"/>
+          <w:szCs w:val="24"/>
+          <w:lang w:val="en-US" w:eastAsia="ru-RU"/>
+        </w:rPr>
+        <w:t>int</w:t>
+      </w:r>
+      <w:proofErr w:type="spellEnd"/>
+      <w:r>
+        <w:rPr>
+          <w:rFonts w:ascii="Courier New" w:eastAsia="Times New Roman" w:hAnsi="Courier New" w:cs="Courier New"/>
+          <w:color w:val="BCBEC4"/>
+          <w:sz w:val="24"/>
+          <w:szCs w:val="24"/>
+          <w:lang w:val="en-US" w:eastAsia="ru-RU"/>
+        </w:rPr>
+        <w:t>(message[</w:t>
       </w:r>
       <w:r>
         <w:rPr>
@@ -3580,7 +4016,29 @@
           <w:szCs w:val="24"/>
           <w:lang w:val="en-US" w:eastAsia="ru-RU"/>
         </w:rPr>
-        <w:t>]) ^ int(message[</w:t>
+        <w:t xml:space="preserve">]) ^ </w:t>
+      </w:r>
+      <w:proofErr w:type="spellStart"/>
+      <w:r>
+        <w:rPr>
+          <w:rFonts w:ascii="Courier New" w:eastAsia="Times New Roman" w:hAnsi="Courier New" w:cs="Courier New"/>
+          <w:color w:val="BCBEC4"/>
+          <w:sz w:val="24"/>
+          <w:szCs w:val="24"/>
+          <w:lang w:val="en-US" w:eastAsia="ru-RU"/>
+        </w:rPr>
+        <w:t>int</w:t>
+      </w:r>
+      <w:proofErr w:type="spellEnd"/>
+      <w:r>
+        <w:rPr>
+          <w:rFonts w:ascii="Courier New" w:eastAsia="Times New Roman" w:hAnsi="Courier New" w:cs="Courier New"/>
+          <w:color w:val="BCBEC4"/>
+          <w:sz w:val="24"/>
+          <w:szCs w:val="24"/>
+          <w:lang w:val="en-US" w:eastAsia="ru-RU"/>
+        </w:rPr>
+        <w:t>(message[</w:t>
       </w:r>
       <w:r>
         <w:rPr>
@@ -3600,7 +4058,29 @@
           <w:szCs w:val="24"/>
           <w:lang w:val="en-US" w:eastAsia="ru-RU"/>
         </w:rPr>
-        <w:t>]) ^ int(message[</w:t>
+        <w:t xml:space="preserve">]) ^ </w:t>
+      </w:r>
+      <w:proofErr w:type="spellStart"/>
+      <w:r>
+        <w:rPr>
+          <w:rFonts w:ascii="Courier New" w:eastAsia="Times New Roman" w:hAnsi="Courier New" w:cs="Courier New"/>
+          <w:color w:val="BCBEC4"/>
+          <w:sz w:val="24"/>
+          <w:szCs w:val="24"/>
+          <w:lang w:val="en-US" w:eastAsia="ru-RU"/>
+        </w:rPr>
+        <w:t>int</w:t>
+      </w:r>
+      <w:proofErr w:type="spellEnd"/>
+      <w:r>
+        <w:rPr>
+          <w:rFonts w:ascii="Courier New" w:eastAsia="Times New Roman" w:hAnsi="Courier New" w:cs="Courier New"/>
+          <w:color w:val="BCBEC4"/>
+          <w:sz w:val="24"/>
+          <w:szCs w:val="24"/>
+          <w:lang w:val="en-US" w:eastAsia="ru-RU"/>
+        </w:rPr>
+        <w:t>(message[</w:t>
       </w:r>
       <w:r>
         <w:rPr>
@@ -3641,7 +4121,73 @@
           <w:lang w:val="en-US" w:eastAsia="ru-RU"/>
         </w:rPr>
         <w:br/>
-        <w:t>syndrome = str(s1) + str(s2) + str(s3)</w:t>
+        <w:t xml:space="preserve">syndrome = </w:t>
+      </w:r>
+      <w:proofErr w:type="spellStart"/>
+      <w:r>
+        <w:rPr>
+          <w:rFonts w:ascii="Courier New" w:eastAsia="Times New Roman" w:hAnsi="Courier New" w:cs="Courier New"/>
+          <w:color w:val="BCBEC4"/>
+          <w:sz w:val="24"/>
+          <w:szCs w:val="24"/>
+          <w:lang w:val="en-US" w:eastAsia="ru-RU"/>
+        </w:rPr>
+        <w:t>str</w:t>
+      </w:r>
+      <w:proofErr w:type="spellEnd"/>
+      <w:r>
+        <w:rPr>
+          <w:rFonts w:ascii="Courier New" w:eastAsia="Times New Roman" w:hAnsi="Courier New" w:cs="Courier New"/>
+          <w:color w:val="BCBEC4"/>
+          <w:sz w:val="24"/>
+          <w:szCs w:val="24"/>
+          <w:lang w:val="en-US" w:eastAsia="ru-RU"/>
+        </w:rPr>
+        <w:t xml:space="preserve">(s1) + </w:t>
+      </w:r>
+      <w:proofErr w:type="spellStart"/>
+      <w:r>
+        <w:rPr>
+          <w:rFonts w:ascii="Courier New" w:eastAsia="Times New Roman" w:hAnsi="Courier New" w:cs="Courier New"/>
+          <w:color w:val="BCBEC4"/>
+          <w:sz w:val="24"/>
+          <w:szCs w:val="24"/>
+          <w:lang w:val="en-US" w:eastAsia="ru-RU"/>
+        </w:rPr>
+        <w:t>str</w:t>
+      </w:r>
+      <w:proofErr w:type="spellEnd"/>
+      <w:r>
+        <w:rPr>
+          <w:rFonts w:ascii="Courier New" w:eastAsia="Times New Roman" w:hAnsi="Courier New" w:cs="Courier New"/>
+          <w:color w:val="BCBEC4"/>
+          <w:sz w:val="24"/>
+          <w:szCs w:val="24"/>
+          <w:lang w:val="en-US" w:eastAsia="ru-RU"/>
+        </w:rPr>
+        <w:t xml:space="preserve">(s2) + </w:t>
+      </w:r>
+      <w:proofErr w:type="spellStart"/>
+      <w:r>
+        <w:rPr>
+          <w:rFonts w:ascii="Courier New" w:eastAsia="Times New Roman" w:hAnsi="Courier New" w:cs="Courier New"/>
+          <w:color w:val="BCBEC4"/>
+          <w:sz w:val="24"/>
+          <w:szCs w:val="24"/>
+          <w:lang w:val="en-US" w:eastAsia="ru-RU"/>
+        </w:rPr>
+        <w:t>str</w:t>
+      </w:r>
+      <w:proofErr w:type="spellEnd"/>
+      <w:r>
+        <w:rPr>
+          <w:rFonts w:ascii="Courier New" w:eastAsia="Times New Roman" w:hAnsi="Courier New" w:cs="Courier New"/>
+          <w:color w:val="BCBEC4"/>
+          <w:sz w:val="24"/>
+          <w:szCs w:val="24"/>
+          <w:lang w:val="en-US" w:eastAsia="ru-RU"/>
+        </w:rPr>
+        <w:t>(s3)</w:t>
       </w:r>
       <w:r>
         <w:rPr>
@@ -3765,7 +4311,18 @@
           <w:szCs w:val="24"/>
           <w:lang w:val="en-US" w:eastAsia="ru-RU"/>
         </w:rPr>
-        <w:t xml:space="preserve">. </w:t>
+        <w:t>.</w:t>
+      </w:r>
+      <w:proofErr w:type="gramEnd"/>
+      <w:r>
+        <w:rPr>
+          <w:rFonts w:ascii="Courier New" w:eastAsia="Times New Roman" w:hAnsi="Courier New" w:cs="Courier New"/>
+          <w:color w:val="6AAB73"/>
+          <w:sz w:val="24"/>
+          <w:szCs w:val="24"/>
+          <w:lang w:val="en-US" w:eastAsia="ru-RU"/>
+        </w:rPr>
+        <w:t xml:space="preserve"> </w:t>
       </w:r>
       <w:r>
         <w:rPr>
@@ -3787,6 +4344,7 @@
         </w:rPr>
         <w:t xml:space="preserve"> </w:t>
       </w:r>
+      <w:proofErr w:type="spellStart"/>
       <w:r>
         <w:rPr>
           <w:rFonts w:ascii="Courier New" w:eastAsia="Times New Roman" w:hAnsi="Courier New" w:cs="Courier New"/>
@@ -3797,6 +4355,7 @@
         </w:rPr>
         <w:t>кул</w:t>
       </w:r>
+      <w:proofErr w:type="spellEnd"/>
       <w:r>
         <w:rPr>
           <w:rFonts w:ascii="Courier New" w:eastAsia="Times New Roman" w:hAnsi="Courier New" w:cs="Courier New"/>
@@ -7838,6 +8397,7 @@
                   <w:szCs w:val="32"/>
                 </w:rPr>
               </w:pPr>
+              <w:proofErr w:type="spellStart"/>
               <w:r>
                 <w:rPr>
                   <w:rFonts w:ascii="Times New Roman" w:hAnsi="Times New Roman" w:cs="Times New Roman"/>
@@ -7847,6 +8407,7 @@
                 </w:rPr>
                 <w:t>AGalilov</w:t>
               </w:r>
+              <w:proofErr w:type="spellEnd"/>
               <w:r>
                 <w:rPr>
                   <w:rFonts w:ascii="Times New Roman" w:hAnsi="Times New Roman" w:cs="Times New Roman"/>
@@ -7916,7 +8477,25 @@
                   <w:sz w:val="32"/>
                   <w:szCs w:val="32"/>
                 </w:rPr>
-                <w:t>Код Хэмминга. Самоконтролирующийся и самокорректирующийся код</w:t>
+                <w:t xml:space="preserve">Код Хэмминга. </w:t>
+              </w:r>
+              <w:proofErr w:type="spellStart"/>
+              <w:r>
+                <w:rPr>
+                  <w:rFonts w:ascii="Times New Roman" w:hAnsi="Times New Roman" w:cs="Times New Roman"/>
+                  <w:sz w:val="32"/>
+                  <w:szCs w:val="32"/>
+                </w:rPr>
+                <w:t>Самоконтролирующийся</w:t>
+              </w:r>
+              <w:proofErr w:type="spellEnd"/>
+              <w:r>
+                <w:rPr>
+                  <w:rFonts w:ascii="Times New Roman" w:hAnsi="Times New Roman" w:cs="Times New Roman"/>
+                  <w:sz w:val="32"/>
+                  <w:szCs w:val="32"/>
+                </w:rPr>
+                <w:t xml:space="preserve"> и самокорректирующийся код</w:t>
               </w:r>
               <w:r>
                 <w:rPr>
@@ -8004,7 +8583,47 @@
                   <w:sz w:val="32"/>
                   <w:szCs w:val="32"/>
                 </w:rPr>
-                <w:t>П.В. Балакшин, В.В. Соснин, И.В. Калинин, Т.А. Малышева, С.В. Раков, Н.Г. Рущенко, А.М. Дергачев</w:t>
+                <w:t xml:space="preserve">П.В. </w:t>
+              </w:r>
+              <w:proofErr w:type="spellStart"/>
+              <w:r>
+                <w:rPr>
+                  <w:rFonts w:ascii="Times New Roman" w:hAnsi="Times New Roman" w:cs="Times New Roman"/>
+                  <w:b/>
+                  <w:sz w:val="32"/>
+                  <w:szCs w:val="32"/>
+                </w:rPr>
+                <w:t>Балакшин</w:t>
+              </w:r>
+              <w:proofErr w:type="spellEnd"/>
+              <w:r>
+                <w:rPr>
+                  <w:rFonts w:ascii="Times New Roman" w:hAnsi="Times New Roman" w:cs="Times New Roman"/>
+                  <w:b/>
+                  <w:sz w:val="32"/>
+                  <w:szCs w:val="32"/>
+                </w:rPr>
+                <w:t xml:space="preserve">, В.В. Соснин, И.В. Калинин, Т.А. Малышева, С.В. Раков, Н.Г. </w:t>
+              </w:r>
+              <w:proofErr w:type="spellStart"/>
+              <w:r>
+                <w:rPr>
+                  <w:rFonts w:ascii="Times New Roman" w:hAnsi="Times New Roman" w:cs="Times New Roman"/>
+                  <w:b/>
+                  <w:sz w:val="32"/>
+                  <w:szCs w:val="32"/>
+                </w:rPr>
+                <w:t>Рущенко</w:t>
+              </w:r>
+              <w:proofErr w:type="spellEnd"/>
+              <w:r>
+                <w:rPr>
+                  <w:rFonts w:ascii="Times New Roman" w:hAnsi="Times New Roman" w:cs="Times New Roman"/>
+                  <w:b/>
+                  <w:sz w:val="32"/>
+                  <w:szCs w:val="32"/>
+                </w:rPr>
+                <w:t>, А.М. Дергачев</w:t>
               </w:r>
               <w:r>
                 <w:rPr>
@@ -8195,7 +8814,7 @@
             <w:sz w:val="28"/>
             <w:szCs w:val="28"/>
           </w:rPr>
-          <w:t>6</w:t>
+          <w:t>20</w:t>
         </w:r>
         <w:r>
           <w:rPr>
@@ -10109,7 +10728,7 @@
 </file>
 
 <file path=customXml/itemProps1.xml><?xml version="1.0" encoding="utf-8"?>
-<ds:datastoreItem xmlns:ds="http://schemas.openxmlformats.org/officeDocument/2006/customXml" ds:itemID="{EA12B882-484F-4F4A-ABAB-993A0D7A75AB}">
+<ds:datastoreItem xmlns:ds="http://schemas.openxmlformats.org/officeDocument/2006/customXml" ds:itemID="{B4714F2F-0C8E-4804-BDB5-FF786E8D3517}">
   <ds:schemaRefs>
     <ds:schemaRef ds:uri="http://schemas.openxmlformats.org/officeDocument/2006/bibliography"/>
   </ds:schemaRefs>

</xml_diff>